<commit_message>
change journal de bord
</commit_message>
<xml_diff>
--- a/Description_du_Projet_DONTEATME.docx
+++ b/Description_du_Projet_DONTEATME.docx
@@ -32,48 +32,27 @@
     </w:p>
     <w:p>
       <w:r>
-        <w:t xml:space="preserve">Ensuite nous arrivons au deuxième niveau qui se situe </w:t>
-      </w:r>
-      <w:r>
-        <w:t>dans l’estomac, dans cette partie du jeu nous nous trouvons dans un jeu de type « </w:t>
-      </w:r>
-      <w:proofErr w:type="spellStart"/>
-      <w:r>
-        <w:t>Sokoban</w:t>
-      </w:r>
-      <w:proofErr w:type="spellEnd"/>
-      <w:r>
-        <w:t xml:space="preserve"> », il faut placer </w:t>
-      </w:r>
-      <w:r>
-        <w:t>les caisses</w:t>
-      </w:r>
-      <w:r>
-        <w:t xml:space="preserve"> sur les emplacements prédéfini.</w:t>
-      </w:r>
-    </w:p>
-    <w:p>
-      <w:r>
-        <w:t>Et enfin nous arrivons dans le dernier niveau de notre jeu ou notre bana</w:t>
-      </w:r>
-      <w:r>
-        <w:t>ne se situe dans le gros intestin et doit s’enfuir en mode « </w:t>
-      </w:r>
-      <w:proofErr w:type="spellStart"/>
-      <w:r>
-        <w:t>flappy</w:t>
-      </w:r>
-      <w:proofErr w:type="spellEnd"/>
+        <w:t xml:space="preserve">Et enfin nous arrivons dans </w:t>
+      </w:r>
+      <w:r>
+        <w:t>l’intestin</w:t>
+      </w:r>
       <w:r>
         <w:t xml:space="preserve"> </w:t>
       </w:r>
-      <w:proofErr w:type="spellStart"/>
-      <w:r>
-        <w:t>bird</w:t>
-      </w:r>
-      <w:proofErr w:type="spellEnd"/>
-      <w:r>
-        <w:t> ».</w:t>
+      <w:r>
+        <w:t>doit s’enfuir</w:t>
+      </w:r>
+      <w:r>
+        <w:t xml:space="preserve"> par un trou que l’on ne nommera </w:t>
+      </w:r>
+      <w:bookmarkStart w:id="0" w:name="_GoBack"/>
+      <w:bookmarkEnd w:id="0"/>
+      <w:r>
+        <w:t>pas</w:t>
+      </w:r>
+      <w:r>
+        <w:t>.</w:t>
       </w:r>
     </w:p>
     <w:p>
@@ -101,8 +80,6 @@
       <w:r>
         <w:t>.</w:t>
       </w:r>
-      <w:bookmarkStart w:id="0" w:name="_GoBack"/>
-      <w:bookmarkEnd w:id="0"/>
     </w:p>
     <w:p/>
     <w:sectPr>
@@ -238,6 +215,7 @@
     <w:lsdException w:name="HTML Sample" w:semiHidden="1" w:unhideWhenUsed="1"/>
     <w:lsdException w:name="HTML Typewriter" w:semiHidden="1" w:unhideWhenUsed="1"/>
     <w:lsdException w:name="HTML Variable" w:semiHidden="1" w:unhideWhenUsed="1"/>
+    <w:lsdException w:name="Normal Table" w:semiHidden="1" w:unhideWhenUsed="1"/>
     <w:lsdException w:name="annotation subject" w:semiHidden="1" w:unhideWhenUsed="1"/>
     <w:lsdException w:name="No List" w:semiHidden="1" w:unhideWhenUsed="1"/>
     <w:lsdException w:name="Outline List 1" w:semiHidden="1" w:unhideWhenUsed="1"/>
@@ -284,8 +262,10 @@
     <w:lsdException w:name="Table Subtle 2" w:semiHidden="1" w:unhideWhenUsed="1"/>
     <w:lsdException w:name="Table Web 1" w:semiHidden="1" w:unhideWhenUsed="1"/>
     <w:lsdException w:name="Table Web 2" w:semiHidden="1" w:unhideWhenUsed="1"/>
+    <w:lsdException w:name="Table Web 3" w:semiHidden="1" w:unhideWhenUsed="1"/>
     <w:lsdException w:name="Balloon Text" w:semiHidden="1" w:unhideWhenUsed="1"/>
     <w:lsdException w:name="Table Grid" w:uiPriority="39"/>
+    <w:lsdException w:name="Table Theme" w:semiHidden="1" w:unhideWhenUsed="1"/>
     <w:lsdException w:name="Placeholder Text" w:semiHidden="1"/>
     <w:lsdException w:name="No Spacing" w:uiPriority="1" w:qFormat="1"/>
     <w:lsdException w:name="Light Shading" w:uiPriority="60"/>

</xml_diff>